<commit_message>
Most of Part A completed
</commit_message>
<xml_diff>
--- a/Project1.docx
+++ b/Project1.docx
@@ -50,15 +50,13 @@
       </w:r>
       <w:proofErr w:type="spellEnd"/>
       <w:r>
-        <w:t xml:space="preserve"> </w:t>
-      </w:r>
-      <w:proofErr w:type="gramStart"/>
-      <w:r>
-        <w:t>file  Also</w:t>
-      </w:r>
-      <w:proofErr w:type="gramEnd"/>
-      <w:r>
-        <w:t xml:space="preserve"> please submit the forecast which you will put in an Excel readable file.</w:t>
+        <w:t xml:space="preserve"> file</w:t>
+      </w:r>
+      <w:r>
+        <w:t xml:space="preserve">. </w:t>
+      </w:r>
+      <w:r>
+        <w:t>Also please submit the forecast which you will put in an Excel readable file.</w:t>
       </w:r>
     </w:p>
     <w:p>
@@ -118,15 +116,7 @@
     </w:p>
     <w:p>
       <w:r>
-        <w:t xml:space="preserve">Part C consists of two data sets.  These are simple 2 columns </w:t>
-      </w:r>
-      <w:proofErr w:type="gramStart"/>
-      <w:r>
-        <w:t>sets</w:t>
-      </w:r>
-      <w:proofErr w:type="gramEnd"/>
-      <w:r>
-        <w:t xml:space="preserve">, however they have different time stamps.  Your optional assignment is to time-base sequence the data and aggregate based on hour (example of what this looks like, follows).  Note for multiple recordings within an hour, take the mean.  Then to determine if the data is stationary and can it be forecast.  If so, provide a week forward forecast and present results via </w:t>
+        <w:t xml:space="preserve">Part C consists of two data sets.  These are simple 2 columns sets, however they have different time stamps.  Your optional assignment is to time-base sequence the data and aggregate based on hour (example of what this looks like, follows).  Note for multiple recordings within an hour, take the mean.  Then to determine if the data is stationary and can it be forecast.  If so, provide a week forward forecast and present results via </w:t>
       </w:r>
       <w:proofErr w:type="spellStart"/>
       <w:r>
@@ -134,18 +124,13 @@
       </w:r>
       <w:proofErr w:type="spellEnd"/>
       <w:r>
-        <w:t xml:space="preserve"> </w:t>
-      </w:r>
-      <w:proofErr w:type="gramStart"/>
-      <w:r>
-        <w:t>and .</w:t>
+        <w:t xml:space="preserve"> and .</w:t>
       </w:r>
       <w:proofErr w:type="spellStart"/>
       <w:r>
         <w:t>rmd</w:t>
       </w:r>
       <w:proofErr w:type="spellEnd"/>
-      <w:proofErr w:type="gramEnd"/>
       <w:r>
         <w:t xml:space="preserve"> and the forecast in an Excel readable file.</w:t>
       </w:r>
@@ -564,6 +549,7 @@
   <w:style w:type="character" w:default="1" w:styleId="DefaultParagraphFont">
     <w:name w:val="Default Paragraph Font"/>
     <w:uiPriority w:val="1"/>
+    <w:semiHidden/>
     <w:unhideWhenUsed/>
   </w:style>
   <w:style w:type="table" w:default="1" w:styleId="TableNormal">

</xml_diff>